<commit_message>
Pushing word document again
</commit_message>
<xml_diff>
--- a/module-1/Church-Assignment1_2.docx
+++ b/module-1/Church-Assignment1_2.docx
@@ -12,8 +12,78 @@
         <w:t>Assignment 1_2</w:t>
       </w:r>
     </w:p>
+    <w:p/>
     <w:p>
       <w:r>
+        <w:t>Github Link</w:t>
+      </w:r>
+    </w:p>
+    <w:p>
+      <w:hyperlink r:id="rId4" w:history="1">
+        <w:r>
+          <w:rPr>
+            <w:rStyle w:val="Hyperlink"/>
+          </w:rPr>
+          <w:t>rchurchBellevue/csd-310: Repository for my CSD310 class (github.com)</w:t>
+        </w:r>
+      </w:hyperlink>
+    </w:p>
+    <w:p/>
+    <w:p>
+      <w:r>
+        <w:t>Screenshot of Repsitory</w:t>
+      </w:r>
+    </w:p>
+    <w:p>
+      <w:r>
+        <w:drawing>
+          <wp:inline distT="0" distB="0" distL="0" distR="0" wp14:anchorId="732DE596" wp14:editId="395FA9E3">
+            <wp:extent cx="5943600" cy="2359025"/>
+            <wp:effectExtent l="0" t="0" r="0" b="3175"/>
+            <wp:docPr id="2116419544" name="Picture 1" descr="A screenshot of a computer&#10;&#10;Description automatically generated"/>
+            <wp:cNvGraphicFramePr>
+              <a:graphicFrameLocks xmlns:a="http://schemas.openxmlformats.org/drawingml/2006/main" noChangeAspect="1"/>
+            </wp:cNvGraphicFramePr>
+            <a:graphic xmlns:a="http://schemas.openxmlformats.org/drawingml/2006/main">
+              <a:graphicData uri="http://schemas.openxmlformats.org/drawingml/2006/picture">
+                <pic:pic xmlns:pic="http://schemas.openxmlformats.org/drawingml/2006/picture">
+                  <pic:nvPicPr>
+                    <pic:cNvPr id="2116419544" name="Picture 1" descr="A screenshot of a computer&#10;&#10;Description automatically generated"/>
+                    <pic:cNvPicPr/>
+                  </pic:nvPicPr>
+                  <pic:blipFill>
+                    <a:blip r:embed="rId5"/>
+                    <a:stretch>
+                      <a:fillRect/>
+                    </a:stretch>
+                  </pic:blipFill>
+                  <pic:spPr>
+                    <a:xfrm>
+                      <a:off x="0" y="0"/>
+                      <a:ext cx="5943600" cy="2359025"/>
+                    </a:xfrm>
+                    <a:prstGeom prst="rect">
+                      <a:avLst/>
+                    </a:prstGeom>
+                  </pic:spPr>
+                </pic:pic>
+              </a:graphicData>
+            </a:graphic>
+          </wp:inline>
+        </w:drawing>
+      </w:r>
+    </w:p>
+    <w:p/>
+    <w:p>
+      <w:r>
+        <w:t>Screenshot of Local Directory</w:t>
+      </w:r>
+    </w:p>
+    <w:p>
+      <w:r>
+        <w:rPr>
+          <w:noProof/>
+        </w:rPr>
         <w:drawing>
           <wp:inline distT="0" distB="0" distL="0" distR="0" wp14:anchorId="257401DA" wp14:editId="46805D39">
             <wp:extent cx="5943600" cy="3124200"/>
@@ -30,7 +100,7 @@
                     <pic:cNvPicPr/>
                   </pic:nvPicPr>
                   <pic:blipFill>
-                    <a:blip r:embed="rId4"/>
+                    <a:blip r:embed="rId6"/>
                     <a:stretch>
                       <a:fillRect/>
                     </a:stretch>
@@ -39,6 +109,51 @@
                     <a:xfrm>
                       <a:off x="0" y="0"/>
                       <a:ext cx="5943600" cy="3124200"/>
+                    </a:xfrm>
+                    <a:prstGeom prst="rect">
+                      <a:avLst/>
+                    </a:prstGeom>
+                  </pic:spPr>
+                </pic:pic>
+              </a:graphicData>
+            </a:graphic>
+          </wp:inline>
+        </w:drawing>
+      </w:r>
+    </w:p>
+    <w:p>
+      <w:r>
+        <w:lastRenderedPageBreak/>
+        <w:t>And within module-1 folder</w:t>
+      </w:r>
+    </w:p>
+    <w:p>
+      <w:r>
+        <w:drawing>
+          <wp:inline distT="0" distB="0" distL="0" distR="0" wp14:anchorId="2C69B557" wp14:editId="70FE847A">
+            <wp:extent cx="5943600" cy="2449195"/>
+            <wp:effectExtent l="0" t="0" r="0" b="8255"/>
+            <wp:docPr id="436773649" name="Picture 1" descr="A computer screen with white text&#10;&#10;Description automatically generated with low confidence"/>
+            <wp:cNvGraphicFramePr>
+              <a:graphicFrameLocks xmlns:a="http://schemas.openxmlformats.org/drawingml/2006/main" noChangeAspect="1"/>
+            </wp:cNvGraphicFramePr>
+            <a:graphic xmlns:a="http://schemas.openxmlformats.org/drawingml/2006/main">
+              <a:graphicData uri="http://schemas.openxmlformats.org/drawingml/2006/picture">
+                <pic:pic xmlns:pic="http://schemas.openxmlformats.org/drawingml/2006/picture">
+                  <pic:nvPicPr>
+                    <pic:cNvPr id="436773649" name="Picture 1" descr="A computer screen with white text&#10;&#10;Description automatically generated with low confidence"/>
+                    <pic:cNvPicPr/>
+                  </pic:nvPicPr>
+                  <pic:blipFill>
+                    <a:blip r:embed="rId7"/>
+                    <a:stretch>
+                      <a:fillRect/>
+                    </a:stretch>
+                  </pic:blipFill>
+                  <pic:spPr>
+                    <a:xfrm>
+                      <a:off x="0" y="0"/>
+                      <a:ext cx="5943600" cy="2449195"/>
                     </a:xfrm>
                     <a:prstGeom prst="rect">
                       <a:avLst/>
@@ -489,6 +604,18 @@
     <w:semiHidden/>
     <w:unhideWhenUsed/>
   </w:style>
+  <w:style w:type="character" w:styleId="Hyperlink">
+    <w:name w:val="Hyperlink"/>
+    <w:basedOn w:val="DefaultParagraphFont"/>
+    <w:uiPriority w:val="99"/>
+    <w:semiHidden/>
+    <w:unhideWhenUsed/>
+    <w:rsid w:val="00013FB0"/>
+    <w:rPr>
+      <w:color w:val="0000FF"/>
+      <w:u w:val="single"/>
+    </w:rPr>
+  </w:style>
 </w:styles>
 </file>
 

</xml_diff>